<commit_message>
docs: edits and fixes to sample config doc v 1.02
</commit_message>
<xml_diff>
--- a/MicrosoftStoreServicesSample/Sample_Configuration_Guide.docx
+++ b/MicrosoftStoreServicesSample/Sample_Configuration_Guide.docx
@@ -1,6 +1,6 @@
 
 <file path=word/document.xml><?xml version="1.0" encoding="utf-8"?>
-<w:document xmlns:wpc="http://schemas.microsoft.com/office/word/2010/wordprocessingCanvas" xmlns:cx="http://schemas.microsoft.com/office/drawing/2014/chartex" xmlns:cx1="http://schemas.microsoft.com/office/drawing/2015/9/8/chartex" xmlns:cx2="http://schemas.microsoft.com/office/drawing/2015/10/21/chartex" xmlns:cx3="http://schemas.microsoft.com/office/drawing/2016/5/9/chartex" xmlns:cx4="http://schemas.microsoft.com/office/drawing/2016/5/10/chartex" xmlns:cx5="http://schemas.microsoft.com/office/drawing/2016/5/11/chartex" xmlns:cx6="http://schemas.microsoft.com/office/drawing/2016/5/12/chartex" xmlns:cx7="http://schemas.microsoft.com/office/drawing/2016/5/13/chartex" xmlns:cx8="http://schemas.microsoft.com/office/drawing/2016/5/14/chartex" xmlns:mc="http://schemas.openxmlformats.org/markup-compatibility/2006" xmlns:aink="http://schemas.microsoft.com/office/drawing/2016/ink" xmlns:am3d="http://schemas.microsoft.com/office/drawing/2017/model3d" xmlns:o="urn:schemas-microsoft-com:office:office" xmlns:r="http://schemas.openxmlformats.org/officeDocument/2006/relationships" xmlns:m="http://schemas.openxmlformats.org/officeDocument/2006/math" xmlns:v="urn:schemas-microsoft-com:vml" xmlns:wp14="http://schemas.microsoft.com/office/word/2010/wordprocessingDrawing" xmlns:wp="http://schemas.openxmlformats.org/drawingml/2006/wordprocessingDrawing" xmlns:w10="urn:schemas-microsoft-com:office:word" xmlns:w="http://schemas.openxmlformats.org/wordprocessingml/2006/main" xmlns:w14="http://schemas.microsoft.com/office/word/2010/wordml" xmlns:w15="http://schemas.microsoft.com/office/word/2012/wordml" xmlns:w16cex="http://schemas.microsoft.com/office/word/2018/wordml/cex" xmlns:w16cid="http://schemas.microsoft.com/office/word/2016/wordml/cid" xmlns:w16="http://schemas.microsoft.com/office/word/2018/wordml" xmlns:w16se="http://schemas.microsoft.com/office/word/2015/wordml/symex" xmlns:wpg="http://schemas.microsoft.com/office/word/2010/wordprocessingGroup" xmlns:wpi="http://schemas.microsoft.com/office/word/2010/wordprocessingInk" xmlns:wne="http://schemas.microsoft.com/office/word/2006/wordml" xmlns:wps="http://schemas.microsoft.com/office/word/2010/wordprocessingShape" mc:Ignorable="w14 w15 w16se w16cid w16 w16cex wp14">
+<w:document xmlns:wpc="http://schemas.microsoft.com/office/word/2010/wordprocessingCanvas" xmlns:cx="http://schemas.microsoft.com/office/drawing/2014/chartex" xmlns:cx1="http://schemas.microsoft.com/office/drawing/2015/9/8/chartex" xmlns:cx2="http://schemas.microsoft.com/office/drawing/2015/10/21/chartex" xmlns:cx3="http://schemas.microsoft.com/office/drawing/2016/5/9/chartex" xmlns:cx4="http://schemas.microsoft.com/office/drawing/2016/5/10/chartex" xmlns:cx5="http://schemas.microsoft.com/office/drawing/2016/5/11/chartex" xmlns:cx6="http://schemas.microsoft.com/office/drawing/2016/5/12/chartex" xmlns:cx7="http://schemas.microsoft.com/office/drawing/2016/5/13/chartex" xmlns:cx8="http://schemas.microsoft.com/office/drawing/2016/5/14/chartex" xmlns:mc="http://schemas.openxmlformats.org/markup-compatibility/2006" xmlns:aink="http://schemas.microsoft.com/office/drawing/2016/ink" xmlns:am3d="http://schemas.microsoft.com/office/drawing/2017/model3d" xmlns:o="urn:schemas-microsoft-com:office:office" xmlns:oel="http://schemas.microsoft.com/office/2019/extlst" xmlns:r="http://schemas.openxmlformats.org/officeDocument/2006/relationships" xmlns:m="http://schemas.openxmlformats.org/officeDocument/2006/math" xmlns:v="urn:schemas-microsoft-com:vml" xmlns:wp14="http://schemas.microsoft.com/office/word/2010/wordprocessingDrawing" xmlns:wp="http://schemas.openxmlformats.org/drawingml/2006/wordprocessingDrawing" xmlns:w10="urn:schemas-microsoft-com:office:word" xmlns:w="http://schemas.openxmlformats.org/wordprocessingml/2006/main" xmlns:w14="http://schemas.microsoft.com/office/word/2010/wordml" xmlns:w15="http://schemas.microsoft.com/office/word/2012/wordml" xmlns:w16cex="http://schemas.microsoft.com/office/word/2018/wordml/cex" xmlns:w16cid="http://schemas.microsoft.com/office/word/2016/wordml/cid" xmlns:w16="http://schemas.microsoft.com/office/word/2018/wordml" xmlns:w16sdtdh="http://schemas.microsoft.com/office/word/2020/wordml/sdtdatahash" xmlns:w16se="http://schemas.microsoft.com/office/word/2015/wordml/symex" xmlns:wpg="http://schemas.microsoft.com/office/word/2010/wordprocessingGroup" xmlns:wpi="http://schemas.microsoft.com/office/word/2010/wordprocessingInk" xmlns:wne="http://schemas.microsoft.com/office/word/2006/wordml" xmlns:wps="http://schemas.microsoft.com/office/word/2010/wordprocessingShape" mc:Ignorable="w14 w15 w16se w16cid w16 w16cex w16sdtdh wp14">
   <w:body>
     <w:p>
       <w:pPr>
@@ -117,7 +117,7 @@
               </wp:anchor>
             </w:drawing>
           </mc:Choice>
-          <mc:Fallback xmlns:w16sdtdh="http://schemas.microsoft.com/office/word/2020/wordml/sdtdatahash">
+          <mc:Fallback>
             <w:pict>
               <v:group w14:anchorId="5C368DB4" id="Group 8" o:spid="_x0000_s1026" style="position:absolute;margin-left:-1in;margin-top:-1in;width:611.3pt;height:54pt;z-index:251659264" coordsize="77632,6858" o:gfxdata="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">
                 <v:rect id="Rectangle 90" o:spid="_x0000_s1027" style="position:absolute;width:77632;height:6858;visibility:visible;mso-wrap-style:square;v-text-anchor:middle" o:gfxdata="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" fillcolor="#404040 [2429]" stroked="f" strokeweight="2pt"/>
@@ -3314,17 +3314,8 @@
                 <w:sz w:val="20"/>
                 <w:szCs w:val="20"/>
               </w:rPr>
-              <w:t xml:space="preserve">Fixed a few logic issues with </w:t>
-            </w:r>
-            <w:proofErr w:type="gramStart"/>
-            <w:r>
-              <w:rPr>
-                <w:sz w:val="20"/>
-                <w:szCs w:val="20"/>
-              </w:rPr>
-              <w:t>Clawback</w:t>
-            </w:r>
-            <w:proofErr w:type="gramEnd"/>
+              <w:t>Fixed a few logic issues with Clawback</w:t>
+            </w:r>
           </w:p>
           <w:p>
             <w:pPr>
@@ -3359,6 +3350,114 @@
           </w:p>
         </w:tc>
       </w:tr>
+      <w:tr>
+        <w:tc>
+          <w:tcPr>
+            <w:tcW w:w="1933" w:type="dxa"/>
+          </w:tcPr>
+          <w:p>
+            <w:pPr>
+              <w:rPr>
+                <w:sz w:val="20"/>
+                <w:szCs w:val="20"/>
+              </w:rPr>
+            </w:pPr>
+            <w:r>
+              <w:rPr>
+                <w:sz w:val="20"/>
+                <w:szCs w:val="20"/>
+              </w:rPr>
+              <w:t>November 2023</w:t>
+            </w:r>
+          </w:p>
+        </w:tc>
+        <w:tc>
+          <w:tcPr>
+            <w:tcW w:w="997" w:type="dxa"/>
+          </w:tcPr>
+          <w:p>
+            <w:pPr>
+              <w:jc w:val="center"/>
+              <w:rPr>
+                <w:sz w:val="20"/>
+                <w:szCs w:val="20"/>
+              </w:rPr>
+            </w:pPr>
+            <w:r>
+              <w:rPr>
+                <w:sz w:val="20"/>
+                <w:szCs w:val="20"/>
+              </w:rPr>
+              <w:t>1.02</w:t>
+            </w:r>
+          </w:p>
+        </w:tc>
+        <w:tc>
+          <w:tcPr>
+            <w:tcW w:w="6420" w:type="dxa"/>
+          </w:tcPr>
+          <w:p>
+            <w:pPr>
+              <w:pStyle w:val="ListParagraph"/>
+              <w:numPr>
+                <w:ilvl w:val="0"/>
+                <w:numId w:val="44"/>
+              </w:numPr>
+              <w:spacing w:after="0" w:line="240" w:lineRule="auto"/>
+              <w:ind w:left="284" w:hanging="270"/>
+              <w:rPr>
+                <w:sz w:val="20"/>
+                <w:szCs w:val="20"/>
+              </w:rPr>
+            </w:pPr>
+            <w:r>
+              <w:rPr>
+                <w:sz w:val="20"/>
+                <w:szCs w:val="20"/>
+              </w:rPr>
+              <w:t xml:space="preserve">Notes added re: </w:t>
+            </w:r>
+            <w:proofErr w:type="spellStart"/>
+            <w:r>
+              <w:rPr>
+                <w:sz w:val="20"/>
+                <w:szCs w:val="20"/>
+              </w:rPr>
+              <w:t>Entra</w:t>
+            </w:r>
+            <w:proofErr w:type="spellEnd"/>
+            <w:r>
+              <w:rPr>
+                <w:sz w:val="20"/>
+                <w:szCs w:val="20"/>
+              </w:rPr>
+              <w:t xml:space="preserve"> ID naming, app registration account type.</w:t>
+            </w:r>
+          </w:p>
+          <w:p>
+            <w:pPr>
+              <w:pStyle w:val="ListParagraph"/>
+              <w:numPr>
+                <w:ilvl w:val="0"/>
+                <w:numId w:val="44"/>
+              </w:numPr>
+              <w:spacing w:after="0" w:line="240" w:lineRule="auto"/>
+              <w:ind w:left="284" w:hanging="270"/>
+              <w:rPr>
+                <w:sz w:val="20"/>
+                <w:szCs w:val="20"/>
+              </w:rPr>
+            </w:pPr>
+            <w:r>
+              <w:rPr>
+                <w:sz w:val="20"/>
+                <w:szCs w:val="20"/>
+              </w:rPr>
+              <w:t>Access token retrieval endpoint change to match code</w:t>
+            </w:r>
+          </w:p>
+        </w:tc>
+      </w:tr>
     </w:tbl>
     <w:p>
       <w:pPr>
@@ -3428,6 +3527,19 @@
       </w:r>
     </w:p>
     <w:p>
+      <w:r>
+        <w:t>The new name for Azure Active Directory is “</w:t>
+      </w:r>
+      <w:proofErr w:type="spellStart"/>
+      <w:r>
+        <w:t>Entra</w:t>
+      </w:r>
+      <w:proofErr w:type="spellEnd"/>
+      <w:r>
+        <w:t xml:space="preserve"> ID”, but this document will continue to refer to Azure Active Directory (AAD) for familiarity.</w:t>
+      </w:r>
+    </w:p>
+    <w:p>
       <w:pPr>
         <w:pStyle w:val="Heading1"/>
         <w:rPr>
@@ -3474,6 +3586,7 @@
     </w:p>
     <w:p>
       <w:r>
+        <w:lastRenderedPageBreak/>
         <w:t xml:space="preserve">The article </w:t>
       </w:r>
       <w:hyperlink r:id="rId15" w:anchor="overview" w:history="1">
@@ -3494,11 +3607,7 @@
         <w:t xml:space="preserve">to setup your service configurations with AAD.  </w:t>
       </w:r>
       <w:r>
-        <w:t xml:space="preserve">Refer to the article’s Section 1 and 2 before deploying the sample service as the service will need your AAD Tennant Id, Client Id, and Client </w:t>
-      </w:r>
-      <w:r>
-        <w:lastRenderedPageBreak/>
-        <w:t xml:space="preserve">Secret.  </w:t>
+        <w:t xml:space="preserve">Refer to the article’s Section 1 and 2 before deploying the sample service as the service will need your AAD Tennant Id, Client Id, and Client Secret.  </w:t>
       </w:r>
       <w:r>
         <w:t>Additionally,</w:t>
@@ -3554,6 +3663,46 @@
       </w:r>
       <w:r>
         <w:t>.</w:t>
+      </w:r>
+    </w:p>
+    <w:p>
+      <w:pPr>
+        <w:rPr>
+          <w:b/>
+          <w:bCs/>
+        </w:rPr>
+      </w:pPr>
+      <w:r>
+        <w:t>Note: when creating the app registration, be sure to choose “</w:t>
+      </w:r>
+      <w:r>
+        <w:rPr>
+          <w:b/>
+          <w:bCs/>
+        </w:rPr>
+        <w:t xml:space="preserve">Accounts in any organizational directory (Any Microsoft </w:t>
+      </w:r>
+      <w:proofErr w:type="spellStart"/>
+      <w:r>
+        <w:rPr>
+          <w:b/>
+          <w:bCs/>
+        </w:rPr>
+        <w:t>Entra</w:t>
+      </w:r>
+      <w:proofErr w:type="spellEnd"/>
+      <w:r>
+        <w:rPr>
+          <w:b/>
+          <w:bCs/>
+        </w:rPr>
+        <w:t xml:space="preserve"> ID tenant - Multitenant) and personal Microsoft accounts (e.g. Skype, Xbox)</w:t>
+      </w:r>
+      <w:r>
+        <w:t>”</w:t>
+      </w:r>
+      <w:r>
+        <w:t xml:space="preserve"> as the account type.</w:t>
       </w:r>
     </w:p>
     <w:p>
@@ -3723,7 +3872,6 @@
         <w:t xml:space="preserve">The sample uses the </w:t>
       </w:r>
       <w:proofErr w:type="spellStart"/>
-      <w:proofErr w:type="gramStart"/>
       <w:r>
         <w:rPr>
           <w:b/>
@@ -3746,7 +3894,6 @@
         <w:t>AccessTokenProvider</w:t>
       </w:r>
       <w:proofErr w:type="spellEnd"/>
-      <w:proofErr w:type="gramEnd"/>
       <w:r>
         <w:t xml:space="preserve"> </w:t>
       </w:r>
@@ -3762,6 +3909,7 @@
         <w:pStyle w:val="Heading2"/>
       </w:pPr>
       <w:r>
+        <w:lastRenderedPageBreak/>
         <w:t>Sample Implementation of an Access Token Cache</w:t>
       </w:r>
     </w:p>
@@ -3788,7 +3936,6 @@
         <w:t xml:space="preserve">ample uses the </w:t>
       </w:r>
       <w:proofErr w:type="spellStart"/>
-      <w:proofErr w:type="gramStart"/>
       <w:r>
         <w:rPr>
           <w:b/>
@@ -3811,7 +3958,6 @@
         <w:t>AccessTokenProvider</w:t>
       </w:r>
       <w:proofErr w:type="spellEnd"/>
-      <w:proofErr w:type="gramEnd"/>
       <w:r>
         <w:t xml:space="preserve"> </w:t>
       </w:r>
@@ -3845,7 +3991,6 @@
     </w:p>
     <w:p>
       <w:r>
-        <w:lastRenderedPageBreak/>
         <w:t xml:space="preserve">This is more efficient and reduces the </w:t>
       </w:r>
       <w:r>
@@ -3892,15 +4037,7 @@
       </w:r>
       <w:proofErr w:type="spellEnd"/>
       <w:r>
-        <w:t xml:space="preserve"> library as a NuGet package.  However, </w:t>
-      </w:r>
-      <w:proofErr w:type="gramStart"/>
-      <w:r>
-        <w:t>at this time</w:t>
-      </w:r>
-      <w:proofErr w:type="gramEnd"/>
-      <w:r>
-        <w:t xml:space="preserve"> the sample requires you to pull down the </w:t>
+        <w:t xml:space="preserve"> library as a NuGet package.  However, at this time the sample requires you to pull down the </w:t>
       </w:r>
       <w:proofErr w:type="spellStart"/>
       <w:r>
@@ -4124,7 +4261,15 @@
         </w:numPr>
       </w:pPr>
       <w:r>
-        <w:t xml:space="preserve">The NuGet packages for Newtonsoft.Json, </w:t>
+        <w:t xml:space="preserve">The NuGet packages for </w:t>
+      </w:r>
+      <w:proofErr w:type="spellStart"/>
+      <w:r>
+        <w:t>Newtonsoft.Json</w:t>
+      </w:r>
+      <w:proofErr w:type="spellEnd"/>
+      <w:r>
+        <w:t xml:space="preserve">, </w:t>
       </w:r>
       <w:proofErr w:type="spellStart"/>
       <w:r>
@@ -4188,6 +4333,7 @@
         </w:numPr>
       </w:pPr>
       <w:r>
+        <w:lastRenderedPageBreak/>
         <w:t>Compile the solution and verify it succeeds.</w:t>
       </w:r>
     </w:p>
@@ -4251,11 +4397,7 @@
         <w:t xml:space="preserve">This allows you to specify your AAD credentials and secrets without hard coding them into the service.  </w:t>
       </w:r>
       <w:r>
-        <w:t>For more information about user-</w:t>
-      </w:r>
-      <w:r>
-        <w:lastRenderedPageBreak/>
-        <w:t xml:space="preserve">secrets and the Azure Secret Management Tool, see </w:t>
+        <w:t xml:space="preserve">For more information about user-secrets and the Azure Secret Management Tool, see </w:t>
       </w:r>
       <w:hyperlink r:id="rId21" w:anchor="SecretManager" w:history="1">
         <w:r>
@@ -4599,14 +4741,12 @@
       <w:r>
         <w:t xml:space="preserve"> project and select </w:t>
       </w:r>
-      <w:proofErr w:type="gramStart"/>
       <w:r>
         <w:rPr>
           <w:b/>
         </w:rPr>
         <w:t>Properties</w:t>
       </w:r>
-      <w:proofErr w:type="gramEnd"/>
     </w:p>
     <w:p>
       <w:pPr>
@@ -4686,13 +4826,8 @@
         <w:t>F5</w:t>
       </w:r>
       <w:r>
-        <w:t xml:space="preserve"> to compile and run the sample locally with the debugger </w:t>
-      </w:r>
-      <w:proofErr w:type="gramStart"/>
-      <w:r>
-        <w:t>attached</w:t>
-      </w:r>
-      <w:proofErr w:type="gramEnd"/>
+        <w:t xml:space="preserve"> to compile and run the sample locally with the debugger attached</w:t>
+      </w:r>
     </w:p>
     <w:p>
       <w:r>
@@ -4706,14 +4841,9 @@
       </w:pPr>
       <w:bookmarkStart w:id="10" w:name="_Toc32496996"/>
       <w:r>
-        <w:t xml:space="preserve">Using Fiddler to debug request calls </w:t>
-      </w:r>
-      <w:proofErr w:type="gramStart"/>
-      <w:r>
-        <w:t>locally</w:t>
+        <w:t>Using Fiddler to debug request calls locally</w:t>
       </w:r>
       <w:bookmarkEnd w:id="10"/>
-      <w:proofErr w:type="gramEnd"/>
     </w:p>
     <w:p>
       <w:pPr>
@@ -4792,6 +4922,7 @@
         </w:numPr>
       </w:pPr>
       <w:r>
+        <w:lastRenderedPageBreak/>
         <w:t xml:space="preserve">Use the following example request to have the server give you its cached Collections and Purchase Access Tokens.  Make sure to </w:t>
       </w:r>
       <w:r>
@@ -4846,16 +4977,20 @@
         <w:rPr>
           <w:rFonts w:ascii="Consolas" w:hAnsi="Consolas"/>
         </w:rPr>
-        <w:t>/collections/AccessTokens HTTP/</w:t>
-      </w:r>
-      <w:proofErr w:type="gramStart"/>
+        <w:t>/collections/</w:t>
+      </w:r>
       <w:r>
         <w:rPr>
           <w:rFonts w:ascii="Consolas" w:hAnsi="Consolas"/>
         </w:rPr>
-        <w:t>1.1</w:t>
-      </w:r>
-      <w:proofErr w:type="gramEnd"/>
+        <w:t>Retrieve</w:t>
+      </w:r>
+      <w:r>
+        <w:rPr>
+          <w:rFonts w:ascii="Consolas" w:hAnsi="Consolas"/>
+        </w:rPr>
+        <w:t>AccessTokens HTTP/1.1</w:t>
+      </w:r>
     </w:p>
     <w:p>
       <w:pPr>
@@ -4907,6 +5042,27 @@
           <w:highlight w:val="yellow"/>
         </w:rPr>
         <w:t>localhost:5001</w:t>
+      </w:r>
+    </w:p>
+    <w:p>
+      <w:pPr>
+        <w:pStyle w:val="ListParagraph"/>
+      </w:pPr>
+    </w:p>
+    <w:p>
+      <w:pPr>
+        <w:pStyle w:val="ListParagraph"/>
+      </w:pPr>
+      <w:r>
+        <w:t xml:space="preserve">Replacing localhost:5001 with your server </w:t>
+      </w:r>
+      <w:proofErr w:type="spellStart"/>
+      <w:r>
+        <w:t>address:port</w:t>
+      </w:r>
+      <w:proofErr w:type="spellEnd"/>
+      <w:r>
+        <w:t xml:space="preserve"> number.</w:t>
       </w:r>
     </w:p>
     <w:p>
@@ -4945,7 +5101,6 @@
         <w:rPr>
           <w:u w:val="single"/>
         </w:rPr>
-        <w:lastRenderedPageBreak/>
         <w:t>Section 3 – Generating User Store Ids</w:t>
       </w:r>
     </w:p>
@@ -5152,6 +5307,7 @@
     </w:p>
     <w:p>
       <w:r>
+        <w:lastRenderedPageBreak/>
         <w:t xml:space="preserve">The sample is structured so that the caller sends up the needed User Store Ids.  In your deployed service, this handshake would only need to happen on initial login and before a consume fulfillment request (to ensure we have the proper Ids for Clawback reconciliation later).  </w:t>
       </w:r>
     </w:p>
@@ -5292,7 +5448,6 @@
           <w:sz w:val="17"/>
           <w:szCs w:val="17"/>
         </w:rPr>
-        <w:lastRenderedPageBreak/>
         <w:t xml:space="preserve">Authorization: </w:t>
       </w:r>
       <w:proofErr w:type="spellStart"/>
@@ -6007,19 +6162,22 @@
           <w:sz w:val="17"/>
           <w:szCs w:val="17"/>
         </w:rPr>
-        <w:t xml:space="preserve">  </w:t>
-      </w:r>
-      <w:proofErr w:type="gramStart"/>
-      <w:r>
+        <w:t xml:space="preserve">  Durable  9MZ0MGGFPLTP  acquired by subscription</w:t>
+      </w:r>
+    </w:p>
+    <w:p>
+      <w:pPr>
+        <w:autoSpaceDE w:val="0"/>
+        <w:autoSpaceDN w:val="0"/>
+        <w:adjustRightInd w:val="0"/>
+        <w:spacing w:after="0" w:line="240" w:lineRule="auto"/>
         <w:rPr>
           <w:rFonts w:ascii="Consolas" w:hAnsi="Consolas" w:cs="Microsoft Sans Serif"/>
           <w:color w:val="auto"/>
           <w:sz w:val="17"/>
           <w:szCs w:val="17"/>
         </w:rPr>
-        <w:t>Durable  9</w:t>
-      </w:r>
-      <w:proofErr w:type="gramEnd"/>
+      </w:pPr>
       <w:r>
         <w:rPr>
           <w:rFonts w:ascii="Consolas" w:hAnsi="Consolas" w:cs="Microsoft Sans Serif"/>
@@ -6027,7 +6185,7 @@
           <w:sz w:val="17"/>
           <w:szCs w:val="17"/>
         </w:rPr>
-        <w:t>MZ0MGGFPLTP  acquired by subscription</w:t>
+        <w:t xml:space="preserve">  Consumable  9MT5TGW893HV  acquired by purchase with a balance remaining of 10</w:t>
       </w:r>
     </w:p>
     <w:p>
@@ -6050,19 +6208,22 @@
           <w:sz w:val="17"/>
           <w:szCs w:val="17"/>
         </w:rPr>
-        <w:t xml:space="preserve">  </w:t>
-      </w:r>
-      <w:proofErr w:type="gramStart"/>
-      <w:r>
+        <w:t xml:space="preserve">  Consumable  9PFL4RQTB1P6  acquired by purchase with a balance remaining of 1</w:t>
+      </w:r>
+    </w:p>
+    <w:p>
+      <w:pPr>
+        <w:autoSpaceDE w:val="0"/>
+        <w:autoSpaceDN w:val="0"/>
+        <w:adjustRightInd w:val="0"/>
+        <w:spacing w:after="0" w:line="240" w:lineRule="auto"/>
         <w:rPr>
           <w:rFonts w:ascii="Consolas" w:hAnsi="Consolas" w:cs="Microsoft Sans Serif"/>
           <w:color w:val="auto"/>
           <w:sz w:val="17"/>
           <w:szCs w:val="17"/>
         </w:rPr>
-        <w:t>Consumable  9</w:t>
-      </w:r>
-      <w:proofErr w:type="gramEnd"/>
+      </w:pPr>
       <w:r>
         <w:rPr>
           <w:rFonts w:ascii="Consolas" w:hAnsi="Consolas" w:cs="Microsoft Sans Serif"/>
@@ -6070,93 +6231,7 @@
           <w:sz w:val="17"/>
           <w:szCs w:val="17"/>
         </w:rPr>
-        <w:t>MT5TGW893HV  acquired by purchase with a balance remaining of 10</w:t>
-      </w:r>
-    </w:p>
-    <w:p>
-      <w:pPr>
-        <w:autoSpaceDE w:val="0"/>
-        <w:autoSpaceDN w:val="0"/>
-        <w:adjustRightInd w:val="0"/>
-        <w:spacing w:after="0" w:line="240" w:lineRule="auto"/>
-        <w:rPr>
-          <w:rFonts w:ascii="Consolas" w:hAnsi="Consolas" w:cs="Microsoft Sans Serif"/>
-          <w:color w:val="auto"/>
-          <w:sz w:val="17"/>
-          <w:szCs w:val="17"/>
-        </w:rPr>
-      </w:pPr>
-      <w:r>
-        <w:rPr>
-          <w:rFonts w:ascii="Consolas" w:hAnsi="Consolas" w:cs="Microsoft Sans Serif"/>
-          <w:color w:val="auto"/>
-          <w:sz w:val="17"/>
-          <w:szCs w:val="17"/>
-        </w:rPr>
-        <w:t xml:space="preserve">  </w:t>
-      </w:r>
-      <w:proofErr w:type="gramStart"/>
-      <w:r>
-        <w:rPr>
-          <w:rFonts w:ascii="Consolas" w:hAnsi="Consolas" w:cs="Microsoft Sans Serif"/>
-          <w:color w:val="auto"/>
-          <w:sz w:val="17"/>
-          <w:szCs w:val="17"/>
-        </w:rPr>
-        <w:t>Consumable  9</w:t>
-      </w:r>
-      <w:proofErr w:type="gramEnd"/>
-      <w:r>
-        <w:rPr>
-          <w:rFonts w:ascii="Consolas" w:hAnsi="Consolas" w:cs="Microsoft Sans Serif"/>
-          <w:color w:val="auto"/>
-          <w:sz w:val="17"/>
-          <w:szCs w:val="17"/>
-        </w:rPr>
-        <w:t>PFL4RQTB1P6  acquired by purchase with a balance remaining of 1</w:t>
-      </w:r>
-    </w:p>
-    <w:p>
-      <w:pPr>
-        <w:autoSpaceDE w:val="0"/>
-        <w:autoSpaceDN w:val="0"/>
-        <w:adjustRightInd w:val="0"/>
-        <w:spacing w:after="0" w:line="240" w:lineRule="auto"/>
-        <w:rPr>
-          <w:rFonts w:ascii="Consolas" w:hAnsi="Consolas" w:cs="Microsoft Sans Serif"/>
-          <w:color w:val="auto"/>
-          <w:sz w:val="17"/>
-          <w:szCs w:val="17"/>
-        </w:rPr>
-      </w:pPr>
-      <w:r>
-        <w:rPr>
-          <w:rFonts w:ascii="Consolas" w:hAnsi="Consolas" w:cs="Microsoft Sans Serif"/>
-          <w:color w:val="auto"/>
-          <w:sz w:val="17"/>
-          <w:szCs w:val="17"/>
-        </w:rPr>
-        <w:t xml:space="preserve">  </w:t>
-      </w:r>
-      <w:proofErr w:type="gramStart"/>
-      <w:r>
-        <w:rPr>
-          <w:rFonts w:ascii="Consolas" w:hAnsi="Consolas" w:cs="Microsoft Sans Serif"/>
-          <w:color w:val="auto"/>
-          <w:sz w:val="17"/>
-          <w:szCs w:val="17"/>
-        </w:rPr>
-        <w:t>Game  9</w:t>
-      </w:r>
-      <w:proofErr w:type="gramEnd"/>
-      <w:r>
-        <w:rPr>
-          <w:rFonts w:ascii="Consolas" w:hAnsi="Consolas" w:cs="Microsoft Sans Serif"/>
-          <w:color w:val="auto"/>
-          <w:sz w:val="17"/>
-          <w:szCs w:val="17"/>
-        </w:rPr>
-        <w:t>NTL0QDWZ4FS  acquired by purchase</w:t>
+        <w:t xml:space="preserve">  Game  9NTL0QDWZ4FS  acquired by purchase</w:t>
       </w:r>
     </w:p>
     <w:p>
@@ -6176,16 +6251,8 @@
         <w:rPr>
           <w:u w:val="single"/>
         </w:rPr>
-        <w:t xml:space="preserve">Deploying the sample to </w:t>
-      </w:r>
-      <w:proofErr w:type="gramStart"/>
-      <w:r>
-        <w:rPr>
-          <w:u w:val="single"/>
-        </w:rPr>
-        <w:t>Azure</w:t>
-      </w:r>
-      <w:proofErr w:type="gramEnd"/>
+        <w:t>Deploying the sample to Azure</w:t>
+      </w:r>
     </w:p>
     <w:bookmarkEnd w:id="16"/>
     <w:p>
@@ -6201,7 +6268,11 @@
         <w:t>NOTE</w:t>
       </w:r>
       <w:r>
-        <w:t>: This is a sample, and although it can be used as an example and some code used to build a running service, the sample is not hardened, secure, or validated to run as a large, distributed service in a production environment.  You should always do your own review and rely on your own security and performance reviews that would meet the need of your services.</w:t>
+        <w:t xml:space="preserve">: This is a sample, and although it can be used as an example and some code used to build a running service, the sample is not hardened, secure, or validated to run as a large, distributed service in a production environment.  You should always do your own </w:t>
+      </w:r>
+      <w:r>
+        <w:lastRenderedPageBreak/>
+        <w:t>review and rely on your own security and performance reviews that would meet the need of your services.</w:t>
       </w:r>
     </w:p>
     <w:p>
@@ -6409,7 +6480,6 @@
         </w:numPr>
       </w:pPr>
       <w:r>
-        <w:lastRenderedPageBreak/>
         <w:t xml:space="preserve">Click </w:t>
       </w:r>
       <w:r>
@@ -6542,14 +6612,12 @@
       <w:r>
         <w:t xml:space="preserve"> dropdown and select </w:t>
       </w:r>
-      <w:proofErr w:type="gramStart"/>
       <w:r>
         <w:rPr>
           <w:b/>
         </w:rPr>
         <w:t>Rename</w:t>
       </w:r>
-      <w:proofErr w:type="gramEnd"/>
     </w:p>
     <w:p>
       <w:pPr>
@@ -6800,6 +6868,7 @@
         </w:numPr>
       </w:pPr>
       <w:r>
+        <w:lastRenderedPageBreak/>
         <w:t xml:space="preserve">Click </w:t>
       </w:r>
       <w:r>
@@ -6886,14 +6955,9 @@
       </w:pPr>
       <w:bookmarkStart w:id="19" w:name="_Toc32497000"/>
       <w:r>
-        <w:t xml:space="preserve">Creating a debug deployment to Azure for </w:t>
-      </w:r>
-      <w:proofErr w:type="gramStart"/>
-      <w:r>
-        <w:t>debugging</w:t>
+        <w:t>Creating a debug deployment to Azure for debugging</w:t>
       </w:r>
       <w:bookmarkEnd w:id="19"/>
-      <w:proofErr w:type="gramEnd"/>
     </w:p>
     <w:p>
       <w:r>
@@ -7081,7 +7145,6 @@
         </w:numPr>
       </w:pPr>
       <w:r>
-        <w:lastRenderedPageBreak/>
         <w:t xml:space="preserve">Click </w:t>
       </w:r>
       <w:r>
@@ -7480,6 +7543,7 @@
       <w:bookmarkEnd w:id="21"/>
       <w:bookmarkEnd w:id="22"/>
       <w:r>
+        <w:lastRenderedPageBreak/>
         <w:t>V</w:t>
       </w:r>
       <w:r>
@@ -7646,7 +7710,6 @@
         <w:rPr>
           <w:b/>
         </w:rPr>
-        <w:lastRenderedPageBreak/>
         <w:t>Module Unload Messages</w:t>
       </w:r>
     </w:p>
@@ -8018,6 +8081,7 @@
         <w:rPr>
           <w:shd w:val="clear" w:color="auto" w:fill="FFFFFF"/>
         </w:rPr>
+        <w:lastRenderedPageBreak/>
         <w:t xml:space="preserve">Section </w:t>
       </w:r>
       <w:r>
@@ -8276,17 +8340,7 @@
           <w:color w:val="000000"/>
           <w:shd w:val="clear" w:color="auto" w:fill="FFFFFF"/>
         </w:rPr>
-        <w:t xml:space="preserve">).  To fire off a pre-formatted log we simply call the corresponding log API and pass in the needed data.  This helps so that when we change the </w:t>
-      </w:r>
-      <w:r>
-        <w:rPr>
-          <w:rFonts w:cs="Segoe UI"/>
-          <w:bCs/>
-          <w:color w:val="000000"/>
-          <w:shd w:val="clear" w:color="auto" w:fill="FFFFFF"/>
-        </w:rPr>
-        <w:lastRenderedPageBreak/>
-        <w:t xml:space="preserve">formatting of one log message it is changed for all times the service would log that info.  Although the performance gain of using </w:t>
+        <w:t xml:space="preserve">).  To fire off a pre-formatted log we simply call the corresponding log API and pass in the needed data.  This helps so that when we change the formatting of one log message it is changed for all times the service would log that info.  Although the performance gain of using </w:t>
       </w:r>
       <w:proofErr w:type="spellStart"/>
       <w:r>
@@ -8871,6 +8925,7 @@
       <w:bookmarkStart w:id="35" w:name="_Toc32497020"/>
       <w:bookmarkEnd w:id="34"/>
       <w:r>
+        <w:lastRenderedPageBreak/>
         <w:t>Creating</w:t>
       </w:r>
       <w:r>
@@ -8930,7 +8985,6 @@
       </w:pPr>
       <w:bookmarkStart w:id="36" w:name="_Toc32497021"/>
       <w:r>
-        <w:lastRenderedPageBreak/>
         <w:t>Initializing the database with Migrations and debugging locally</w:t>
       </w:r>
       <w:bookmarkEnd w:id="36"/>
@@ -9103,19 +9157,8 @@
           <w:color w:val="000000"/>
           <w:shd w:val="clear" w:color="auto" w:fill="FFFFFF"/>
         </w:rPr>
-        <w:t xml:space="preserve"> is </w:t>
-      </w:r>
-      <w:proofErr w:type="gramStart"/>
-      <w:r>
-        <w:rPr>
-          <w:rFonts w:cs="Segoe UI"/>
-          <w:bCs/>
-          <w:color w:val="000000"/>
-          <w:shd w:val="clear" w:color="auto" w:fill="FFFFFF"/>
-        </w:rPr>
-        <w:t>found</w:t>
-      </w:r>
-      <w:proofErr w:type="gramEnd"/>
+        <w:t xml:space="preserve"> is found</w:t>
+      </w:r>
     </w:p>
     <w:p>
       <w:pPr>
@@ -9287,7 +9330,6 @@
         <w:t xml:space="preserve"> -context "</w:t>
       </w:r>
       <w:proofErr w:type="spellStart"/>
-      <w:proofErr w:type="gramStart"/>
       <w:r>
         <w:rPr>
           <w:rFonts w:ascii="Consolas" w:hAnsi="Consolas"/>
@@ -9296,7 +9338,6 @@
         <w:t>ServerDBContext</w:t>
       </w:r>
       <w:proofErr w:type="spellEnd"/>
-      <w:proofErr w:type="gramEnd"/>
       <w:r>
         <w:rPr>
           <w:rFonts w:ascii="Consolas" w:hAnsi="Consolas"/>
@@ -9443,6 +9484,7 @@
       <w:bookmarkStart w:id="38" w:name="_Toc32497023"/>
       <w:bookmarkEnd w:id="37"/>
       <w:r>
+        <w:lastRenderedPageBreak/>
         <w:t>FAQs and</w:t>
       </w:r>
       <w:r>
@@ -9495,7 +9537,6 @@
         </w:numPr>
       </w:pPr>
       <w:r>
-        <w:lastRenderedPageBreak/>
         <w:t xml:space="preserve">open the </w:t>
       </w:r>
       <w:r>
@@ -9664,7 +9705,7 @@
 </file>
 
 <file path=word/endnotes.xml><?xml version="1.0" encoding="utf-8"?>
-<w:endnotes xmlns:wpc="http://schemas.microsoft.com/office/word/2010/wordprocessingCanvas" xmlns:cx="http://schemas.microsoft.com/office/drawing/2014/chartex" xmlns:cx1="http://schemas.microsoft.com/office/drawing/2015/9/8/chartex" xmlns:cx2="http://schemas.microsoft.com/office/drawing/2015/10/21/chartex" xmlns:cx3="http://schemas.microsoft.com/office/drawing/2016/5/9/chartex" xmlns:cx4="http://schemas.microsoft.com/office/drawing/2016/5/10/chartex" xmlns:cx5="http://schemas.microsoft.com/office/drawing/2016/5/11/chartex" xmlns:cx6="http://schemas.microsoft.com/office/drawing/2016/5/12/chartex" xmlns:cx7="http://schemas.microsoft.com/office/drawing/2016/5/13/chartex" xmlns:cx8="http://schemas.microsoft.com/office/drawing/2016/5/14/chartex" xmlns:mc="http://schemas.openxmlformats.org/markup-compatibility/2006" xmlns:aink="http://schemas.microsoft.com/office/drawing/2016/ink" xmlns:am3d="http://schemas.microsoft.com/office/drawing/2017/model3d" xmlns:o="urn:schemas-microsoft-com:office:office" xmlns:r="http://schemas.openxmlformats.org/officeDocument/2006/relationships" xmlns:m="http://schemas.openxmlformats.org/officeDocument/2006/math" xmlns:v="urn:schemas-microsoft-com:vml" xmlns:wp14="http://schemas.microsoft.com/office/word/2010/wordprocessingDrawing" xmlns:wp="http://schemas.openxmlformats.org/drawingml/2006/wordprocessingDrawing" xmlns:w10="urn:schemas-microsoft-com:office:word" xmlns:w="http://schemas.openxmlformats.org/wordprocessingml/2006/main" xmlns:w14="http://schemas.microsoft.com/office/word/2010/wordml" xmlns:w15="http://schemas.microsoft.com/office/word/2012/wordml" xmlns:w16cex="http://schemas.microsoft.com/office/word/2018/wordml/cex" xmlns:w16cid="http://schemas.microsoft.com/office/word/2016/wordml/cid" xmlns:w16="http://schemas.microsoft.com/office/word/2018/wordml" xmlns:w16se="http://schemas.microsoft.com/office/word/2015/wordml/symex" xmlns:wpg="http://schemas.microsoft.com/office/word/2010/wordprocessingGroup" xmlns:wpi="http://schemas.microsoft.com/office/word/2010/wordprocessingInk" xmlns:wne="http://schemas.microsoft.com/office/word/2006/wordml" xmlns:wps="http://schemas.microsoft.com/office/word/2010/wordprocessingShape" mc:Ignorable="w14 w15 w16se w16cid w16 w16cex wp14">
+<w:endnotes xmlns:wpc="http://schemas.microsoft.com/office/word/2010/wordprocessingCanvas" xmlns:cx="http://schemas.microsoft.com/office/drawing/2014/chartex" xmlns:cx1="http://schemas.microsoft.com/office/drawing/2015/9/8/chartex" xmlns:cx2="http://schemas.microsoft.com/office/drawing/2015/10/21/chartex" xmlns:cx3="http://schemas.microsoft.com/office/drawing/2016/5/9/chartex" xmlns:cx4="http://schemas.microsoft.com/office/drawing/2016/5/10/chartex" xmlns:cx5="http://schemas.microsoft.com/office/drawing/2016/5/11/chartex" xmlns:cx6="http://schemas.microsoft.com/office/drawing/2016/5/12/chartex" xmlns:cx7="http://schemas.microsoft.com/office/drawing/2016/5/13/chartex" xmlns:cx8="http://schemas.microsoft.com/office/drawing/2016/5/14/chartex" xmlns:mc="http://schemas.openxmlformats.org/markup-compatibility/2006" xmlns:aink="http://schemas.microsoft.com/office/drawing/2016/ink" xmlns:am3d="http://schemas.microsoft.com/office/drawing/2017/model3d" xmlns:o="urn:schemas-microsoft-com:office:office" xmlns:oel="http://schemas.microsoft.com/office/2019/extlst" xmlns:r="http://schemas.openxmlformats.org/officeDocument/2006/relationships" xmlns:m="http://schemas.openxmlformats.org/officeDocument/2006/math" xmlns:v="urn:schemas-microsoft-com:vml" xmlns:wp14="http://schemas.microsoft.com/office/word/2010/wordprocessingDrawing" xmlns:wp="http://schemas.openxmlformats.org/drawingml/2006/wordprocessingDrawing" xmlns:w10="urn:schemas-microsoft-com:office:word" xmlns:w="http://schemas.openxmlformats.org/wordprocessingml/2006/main" xmlns:w14="http://schemas.microsoft.com/office/word/2010/wordml" xmlns:w15="http://schemas.microsoft.com/office/word/2012/wordml" xmlns:w16cex="http://schemas.microsoft.com/office/word/2018/wordml/cex" xmlns:w16cid="http://schemas.microsoft.com/office/word/2016/wordml/cid" xmlns:w16="http://schemas.microsoft.com/office/word/2018/wordml" xmlns:w16sdtdh="http://schemas.microsoft.com/office/word/2020/wordml/sdtdatahash" xmlns:w16se="http://schemas.microsoft.com/office/word/2015/wordml/symex" xmlns:wpg="http://schemas.microsoft.com/office/word/2010/wordprocessingGroup" xmlns:wpi="http://schemas.microsoft.com/office/word/2010/wordprocessingInk" xmlns:wne="http://schemas.microsoft.com/office/word/2006/wordml" xmlns:wps="http://schemas.microsoft.com/office/word/2010/wordprocessingShape" mc:Ignorable="w14 w15 w16se w16cid w16 w16cex w16sdtdh wp14">
   <w:endnote w:type="separator" w:id="-1">
     <w:p>
       <w:pPr>
@@ -9696,7 +9737,7 @@
 </file>
 
 <file path=word/footer1.xml><?xml version="1.0" encoding="utf-8"?>
-<w:ftr xmlns:wpc="http://schemas.microsoft.com/office/word/2010/wordprocessingCanvas" xmlns:cx="http://schemas.microsoft.com/office/drawing/2014/chartex" xmlns:cx1="http://schemas.microsoft.com/office/drawing/2015/9/8/chartex" xmlns:cx2="http://schemas.microsoft.com/office/drawing/2015/10/21/chartex" xmlns:cx3="http://schemas.microsoft.com/office/drawing/2016/5/9/chartex" xmlns:cx4="http://schemas.microsoft.com/office/drawing/2016/5/10/chartex" xmlns:cx5="http://schemas.microsoft.com/office/drawing/2016/5/11/chartex" xmlns:cx6="http://schemas.microsoft.com/office/drawing/2016/5/12/chartex" xmlns:cx7="http://schemas.microsoft.com/office/drawing/2016/5/13/chartex" xmlns:cx8="http://schemas.microsoft.com/office/drawing/2016/5/14/chartex" xmlns:mc="http://schemas.openxmlformats.org/markup-compatibility/2006" xmlns:aink="http://schemas.microsoft.com/office/drawing/2016/ink" xmlns:am3d="http://schemas.microsoft.com/office/drawing/2017/model3d" xmlns:o="urn:schemas-microsoft-com:office:office" xmlns:r="http://schemas.openxmlformats.org/officeDocument/2006/relationships" xmlns:m="http://schemas.openxmlformats.org/officeDocument/2006/math" xmlns:v="urn:schemas-microsoft-com:vml" xmlns:wp14="http://schemas.microsoft.com/office/word/2010/wordprocessingDrawing" xmlns:wp="http://schemas.openxmlformats.org/drawingml/2006/wordprocessingDrawing" xmlns:w10="urn:schemas-microsoft-com:office:word" xmlns:w="http://schemas.openxmlformats.org/wordprocessingml/2006/main" xmlns:w14="http://schemas.microsoft.com/office/word/2010/wordml" xmlns:w15="http://schemas.microsoft.com/office/word/2012/wordml" xmlns:w16cex="http://schemas.microsoft.com/office/word/2018/wordml/cex" xmlns:w16cid="http://schemas.microsoft.com/office/word/2016/wordml/cid" xmlns:w16="http://schemas.microsoft.com/office/word/2018/wordml" xmlns:w16se="http://schemas.microsoft.com/office/word/2015/wordml/symex" xmlns:wpg="http://schemas.microsoft.com/office/word/2010/wordprocessingGroup" xmlns:wpi="http://schemas.microsoft.com/office/word/2010/wordprocessingInk" xmlns:wne="http://schemas.microsoft.com/office/word/2006/wordml" xmlns:wps="http://schemas.microsoft.com/office/word/2010/wordprocessingShape" mc:Ignorable="w14 w15 w16se w16cid w16 w16cex wp14">
+<w:ftr xmlns:wpc="http://schemas.microsoft.com/office/word/2010/wordprocessingCanvas" xmlns:cx="http://schemas.microsoft.com/office/drawing/2014/chartex" xmlns:cx1="http://schemas.microsoft.com/office/drawing/2015/9/8/chartex" xmlns:cx2="http://schemas.microsoft.com/office/drawing/2015/10/21/chartex" xmlns:cx3="http://schemas.microsoft.com/office/drawing/2016/5/9/chartex" xmlns:cx4="http://schemas.microsoft.com/office/drawing/2016/5/10/chartex" xmlns:cx5="http://schemas.microsoft.com/office/drawing/2016/5/11/chartex" xmlns:cx6="http://schemas.microsoft.com/office/drawing/2016/5/12/chartex" xmlns:cx7="http://schemas.microsoft.com/office/drawing/2016/5/13/chartex" xmlns:cx8="http://schemas.microsoft.com/office/drawing/2016/5/14/chartex" xmlns:mc="http://schemas.openxmlformats.org/markup-compatibility/2006" xmlns:aink="http://schemas.microsoft.com/office/drawing/2016/ink" xmlns:am3d="http://schemas.microsoft.com/office/drawing/2017/model3d" xmlns:o="urn:schemas-microsoft-com:office:office" xmlns:oel="http://schemas.microsoft.com/office/2019/extlst" xmlns:r="http://schemas.openxmlformats.org/officeDocument/2006/relationships" xmlns:m="http://schemas.openxmlformats.org/officeDocument/2006/math" xmlns:v="urn:schemas-microsoft-com:vml" xmlns:wp14="http://schemas.microsoft.com/office/word/2010/wordprocessingDrawing" xmlns:wp="http://schemas.openxmlformats.org/drawingml/2006/wordprocessingDrawing" xmlns:w10="urn:schemas-microsoft-com:office:word" xmlns:w="http://schemas.openxmlformats.org/wordprocessingml/2006/main" xmlns:w14="http://schemas.microsoft.com/office/word/2010/wordml" xmlns:w15="http://schemas.microsoft.com/office/word/2012/wordml" xmlns:w16cex="http://schemas.microsoft.com/office/word/2018/wordml/cex" xmlns:w16cid="http://schemas.microsoft.com/office/word/2016/wordml/cid" xmlns:w16="http://schemas.microsoft.com/office/word/2018/wordml" xmlns:w16sdtdh="http://schemas.microsoft.com/office/word/2020/wordml/sdtdatahash" xmlns:w16se="http://schemas.microsoft.com/office/word/2015/wordml/symex" xmlns:wpg="http://schemas.microsoft.com/office/word/2010/wordprocessingGroup" xmlns:wpi="http://schemas.microsoft.com/office/word/2010/wordprocessingInk" xmlns:wne="http://schemas.microsoft.com/office/word/2006/wordml" xmlns:wps="http://schemas.microsoft.com/office/word/2010/wordprocessingShape" mc:Ignorable="w14 w15 w16se w16cid w16 w16cex w16sdtdh wp14">
   <w:tbl>
     <w:tblPr>
       <w:tblW w:w="5000" w:type="pct"/>
@@ -9850,7 +9891,7 @@
               <w:sz w:val="16"/>
               <w:szCs w:val="16"/>
             </w:rPr>
-            <w:t>2021</w:t>
+            <w:t>2023</w:t>
           </w:r>
           <w:r>
             <w:rPr>
@@ -9992,7 +10033,7 @@
 </file>
 
 <file path=word/footnotes.xml><?xml version="1.0" encoding="utf-8"?>
-<w:footnotes xmlns:wpc="http://schemas.microsoft.com/office/word/2010/wordprocessingCanvas" xmlns:cx="http://schemas.microsoft.com/office/drawing/2014/chartex" xmlns:cx1="http://schemas.microsoft.com/office/drawing/2015/9/8/chartex" xmlns:cx2="http://schemas.microsoft.com/office/drawing/2015/10/21/chartex" xmlns:cx3="http://schemas.microsoft.com/office/drawing/2016/5/9/chartex" xmlns:cx4="http://schemas.microsoft.com/office/drawing/2016/5/10/chartex" xmlns:cx5="http://schemas.microsoft.com/office/drawing/2016/5/11/chartex" xmlns:cx6="http://schemas.microsoft.com/office/drawing/2016/5/12/chartex" xmlns:cx7="http://schemas.microsoft.com/office/drawing/2016/5/13/chartex" xmlns:cx8="http://schemas.microsoft.com/office/drawing/2016/5/14/chartex" xmlns:mc="http://schemas.openxmlformats.org/markup-compatibility/2006" xmlns:aink="http://schemas.microsoft.com/office/drawing/2016/ink" xmlns:am3d="http://schemas.microsoft.com/office/drawing/2017/model3d" xmlns:o="urn:schemas-microsoft-com:office:office" xmlns:r="http://schemas.openxmlformats.org/officeDocument/2006/relationships" xmlns:m="http://schemas.openxmlformats.org/officeDocument/2006/math" xmlns:v="urn:schemas-microsoft-com:vml" xmlns:wp14="http://schemas.microsoft.com/office/word/2010/wordprocessingDrawing" xmlns:wp="http://schemas.openxmlformats.org/drawingml/2006/wordprocessingDrawing" xmlns:w10="urn:schemas-microsoft-com:office:word" xmlns:w="http://schemas.openxmlformats.org/wordprocessingml/2006/main" xmlns:w14="http://schemas.microsoft.com/office/word/2010/wordml" xmlns:w15="http://schemas.microsoft.com/office/word/2012/wordml" xmlns:w16cex="http://schemas.microsoft.com/office/word/2018/wordml/cex" xmlns:w16cid="http://schemas.microsoft.com/office/word/2016/wordml/cid" xmlns:w16="http://schemas.microsoft.com/office/word/2018/wordml" xmlns:w16se="http://schemas.microsoft.com/office/word/2015/wordml/symex" xmlns:wpg="http://schemas.microsoft.com/office/word/2010/wordprocessingGroup" xmlns:wpi="http://schemas.microsoft.com/office/word/2010/wordprocessingInk" xmlns:wne="http://schemas.microsoft.com/office/word/2006/wordml" xmlns:wps="http://schemas.microsoft.com/office/word/2010/wordprocessingShape" mc:Ignorable="w14 w15 w16se w16cid w16 w16cex wp14">
+<w:footnotes xmlns:wpc="http://schemas.microsoft.com/office/word/2010/wordprocessingCanvas" xmlns:cx="http://schemas.microsoft.com/office/drawing/2014/chartex" xmlns:cx1="http://schemas.microsoft.com/office/drawing/2015/9/8/chartex" xmlns:cx2="http://schemas.microsoft.com/office/drawing/2015/10/21/chartex" xmlns:cx3="http://schemas.microsoft.com/office/drawing/2016/5/9/chartex" xmlns:cx4="http://schemas.microsoft.com/office/drawing/2016/5/10/chartex" xmlns:cx5="http://schemas.microsoft.com/office/drawing/2016/5/11/chartex" xmlns:cx6="http://schemas.microsoft.com/office/drawing/2016/5/12/chartex" xmlns:cx7="http://schemas.microsoft.com/office/drawing/2016/5/13/chartex" xmlns:cx8="http://schemas.microsoft.com/office/drawing/2016/5/14/chartex" xmlns:mc="http://schemas.openxmlformats.org/markup-compatibility/2006" xmlns:aink="http://schemas.microsoft.com/office/drawing/2016/ink" xmlns:am3d="http://schemas.microsoft.com/office/drawing/2017/model3d" xmlns:o="urn:schemas-microsoft-com:office:office" xmlns:oel="http://schemas.microsoft.com/office/2019/extlst" xmlns:r="http://schemas.openxmlformats.org/officeDocument/2006/relationships" xmlns:m="http://schemas.openxmlformats.org/officeDocument/2006/math" xmlns:v="urn:schemas-microsoft-com:vml" xmlns:wp14="http://schemas.microsoft.com/office/word/2010/wordprocessingDrawing" xmlns:wp="http://schemas.openxmlformats.org/drawingml/2006/wordprocessingDrawing" xmlns:w10="urn:schemas-microsoft-com:office:word" xmlns:w="http://schemas.openxmlformats.org/wordprocessingml/2006/main" xmlns:w14="http://schemas.microsoft.com/office/word/2010/wordml" xmlns:w15="http://schemas.microsoft.com/office/word/2012/wordml" xmlns:w16cex="http://schemas.microsoft.com/office/word/2018/wordml/cex" xmlns:w16cid="http://schemas.microsoft.com/office/word/2016/wordml/cid" xmlns:w16="http://schemas.microsoft.com/office/word/2018/wordml" xmlns:w16sdtdh="http://schemas.microsoft.com/office/word/2020/wordml/sdtdatahash" xmlns:w16se="http://schemas.microsoft.com/office/word/2015/wordml/symex" xmlns:wpg="http://schemas.microsoft.com/office/word/2010/wordprocessingGroup" xmlns:wpi="http://schemas.microsoft.com/office/word/2010/wordprocessingInk" xmlns:wne="http://schemas.microsoft.com/office/word/2006/wordml" xmlns:wps="http://schemas.microsoft.com/office/word/2010/wordprocessingShape" mc:Ignorable="w14 w15 w16se w16cid w16 w16cex w16sdtdh wp14">
   <w:footnote w:type="separator" w:id="-1">
     <w:p>
       <w:pPr>
@@ -10024,7 +10065,7 @@
 </file>
 
 <file path=word/header1.xml><?xml version="1.0" encoding="utf-8"?>
-<w:hdr xmlns:wpc="http://schemas.microsoft.com/office/word/2010/wordprocessingCanvas" xmlns:cx="http://schemas.microsoft.com/office/drawing/2014/chartex" xmlns:cx1="http://schemas.microsoft.com/office/drawing/2015/9/8/chartex" xmlns:cx2="http://schemas.microsoft.com/office/drawing/2015/10/21/chartex" xmlns:cx3="http://schemas.microsoft.com/office/drawing/2016/5/9/chartex" xmlns:cx4="http://schemas.microsoft.com/office/drawing/2016/5/10/chartex" xmlns:cx5="http://schemas.microsoft.com/office/drawing/2016/5/11/chartex" xmlns:cx6="http://schemas.microsoft.com/office/drawing/2016/5/12/chartex" xmlns:cx7="http://schemas.microsoft.com/office/drawing/2016/5/13/chartex" xmlns:cx8="http://schemas.microsoft.com/office/drawing/2016/5/14/chartex" xmlns:mc="http://schemas.openxmlformats.org/markup-compatibility/2006" xmlns:aink="http://schemas.microsoft.com/office/drawing/2016/ink" xmlns:am3d="http://schemas.microsoft.com/office/drawing/2017/model3d" xmlns:o="urn:schemas-microsoft-com:office:office" xmlns:r="http://schemas.openxmlformats.org/officeDocument/2006/relationships" xmlns:m="http://schemas.openxmlformats.org/officeDocument/2006/math" xmlns:v="urn:schemas-microsoft-com:vml" xmlns:wp14="http://schemas.microsoft.com/office/word/2010/wordprocessingDrawing" xmlns:wp="http://schemas.openxmlformats.org/drawingml/2006/wordprocessingDrawing" xmlns:w10="urn:schemas-microsoft-com:office:word" xmlns:w="http://schemas.openxmlformats.org/wordprocessingml/2006/main" xmlns:w14="http://schemas.microsoft.com/office/word/2010/wordml" xmlns:w15="http://schemas.microsoft.com/office/word/2012/wordml" xmlns:w16cex="http://schemas.microsoft.com/office/word/2018/wordml/cex" xmlns:w16cid="http://schemas.microsoft.com/office/word/2016/wordml/cid" xmlns:w16="http://schemas.microsoft.com/office/word/2018/wordml" xmlns:w16se="http://schemas.microsoft.com/office/word/2015/wordml/symex" xmlns:wpg="http://schemas.microsoft.com/office/word/2010/wordprocessingGroup" xmlns:wpi="http://schemas.microsoft.com/office/word/2010/wordprocessingInk" xmlns:wne="http://schemas.microsoft.com/office/word/2006/wordml" xmlns:wps="http://schemas.microsoft.com/office/word/2010/wordprocessingShape" mc:Ignorable="w14 w15 w16se w16cid w16 w16cex wp14">
+<w:hdr xmlns:wpc="http://schemas.microsoft.com/office/word/2010/wordprocessingCanvas" xmlns:cx="http://schemas.microsoft.com/office/drawing/2014/chartex" xmlns:cx1="http://schemas.microsoft.com/office/drawing/2015/9/8/chartex" xmlns:cx2="http://schemas.microsoft.com/office/drawing/2015/10/21/chartex" xmlns:cx3="http://schemas.microsoft.com/office/drawing/2016/5/9/chartex" xmlns:cx4="http://schemas.microsoft.com/office/drawing/2016/5/10/chartex" xmlns:cx5="http://schemas.microsoft.com/office/drawing/2016/5/11/chartex" xmlns:cx6="http://schemas.microsoft.com/office/drawing/2016/5/12/chartex" xmlns:cx7="http://schemas.microsoft.com/office/drawing/2016/5/13/chartex" xmlns:cx8="http://schemas.microsoft.com/office/drawing/2016/5/14/chartex" xmlns:mc="http://schemas.openxmlformats.org/markup-compatibility/2006" xmlns:aink="http://schemas.microsoft.com/office/drawing/2016/ink" xmlns:am3d="http://schemas.microsoft.com/office/drawing/2017/model3d" xmlns:o="urn:schemas-microsoft-com:office:office" xmlns:oel="http://schemas.microsoft.com/office/2019/extlst" xmlns:r="http://schemas.openxmlformats.org/officeDocument/2006/relationships" xmlns:m="http://schemas.openxmlformats.org/officeDocument/2006/math" xmlns:v="urn:schemas-microsoft-com:vml" xmlns:wp14="http://schemas.microsoft.com/office/word/2010/wordprocessingDrawing" xmlns:wp="http://schemas.openxmlformats.org/drawingml/2006/wordprocessingDrawing" xmlns:w10="urn:schemas-microsoft-com:office:word" xmlns:w="http://schemas.openxmlformats.org/wordprocessingml/2006/main" xmlns:w14="http://schemas.microsoft.com/office/word/2010/wordml" xmlns:w15="http://schemas.microsoft.com/office/word/2012/wordml" xmlns:w16cex="http://schemas.microsoft.com/office/word/2018/wordml/cex" xmlns:w16cid="http://schemas.microsoft.com/office/word/2016/wordml/cid" xmlns:w16="http://schemas.microsoft.com/office/word/2018/wordml" xmlns:w16sdtdh="http://schemas.microsoft.com/office/word/2020/wordml/sdtdatahash" xmlns:w16se="http://schemas.microsoft.com/office/word/2015/wordml/symex" xmlns:wpg="http://schemas.microsoft.com/office/word/2010/wordprocessingGroup" xmlns:wpi="http://schemas.microsoft.com/office/word/2010/wordprocessingInk" xmlns:wne="http://schemas.microsoft.com/office/word/2006/wordml" xmlns:wps="http://schemas.microsoft.com/office/word/2010/wordprocessingShape" mc:Ignorable="w14 w15 w16se w16cid w16 w16cex w16sdtdh wp14">
   <w:sdt>
     <w:sdtPr>
       <w:id w:val="925775238"/>
@@ -10033,7 +10074,6 @@
         <w:docPartUnique/>
       </w:docPartObj>
     </w:sdtPr>
-    <w:sdtEndPr/>
     <w:sdtContent>
       <w:p>
         <w:pPr>
@@ -10068,7 +10108,7 @@
               </v:handles>
               <o:lock v:ext="edit" text="t" shapetype="t"/>
             </v:shapetype>
-            <v:shape id="PowerPlusWaterMarkObject357476642" o:spid="_x0000_s2049" type="#_x0000_t136" style="position:absolute;margin-left:0;margin-top:0;width:527.85pt;height:131.95pt;rotation:315;z-index:-251658240;mso-position-horizontal:center;mso-position-horizontal-relative:margin;mso-position-vertical:center;mso-position-vertical-relative:margin" o:allowincell="f" fillcolor="silver" stroked="f">
+            <v:shape id="PowerPlusWaterMarkObject357476642" o:spid="_x0000_s1025" type="#_x0000_t136" style="position:absolute;margin-left:0;margin-top:0;width:527.85pt;height:131.95pt;rotation:315;z-index:-251658240;mso-position-horizontal:center;mso-position-horizontal-relative:margin;mso-position-vertical:center;mso-position-vertical-relative:margin" o:allowincell="f" fillcolor="silver" stroked="f">
               <v:fill opacity=".5"/>
               <v:textpath style="font-family:&quot;Calibri&quot;;font-size:1pt" string="CONFIDENTIAL"/>
               <w10:wrap anchorx="margin" anchory="margin"/>
@@ -10082,7 +10122,7 @@
 </file>
 
 <file path=word/numbering.xml><?xml version="1.0" encoding="utf-8"?>
-<w:numbering xmlns:wpc="http://schemas.microsoft.com/office/word/2010/wordprocessingCanvas" xmlns:cx="http://schemas.microsoft.com/office/drawing/2014/chartex" xmlns:cx1="http://schemas.microsoft.com/office/drawing/2015/9/8/chartex" xmlns:cx2="http://schemas.microsoft.com/office/drawing/2015/10/21/chartex" xmlns:cx3="http://schemas.microsoft.com/office/drawing/2016/5/9/chartex" xmlns:cx4="http://schemas.microsoft.com/office/drawing/2016/5/10/chartex" xmlns:cx5="http://schemas.microsoft.com/office/drawing/2016/5/11/chartex" xmlns:cx6="http://schemas.microsoft.com/office/drawing/2016/5/12/chartex" xmlns:cx7="http://schemas.microsoft.com/office/drawing/2016/5/13/chartex" xmlns:cx8="http://schemas.microsoft.com/office/drawing/2016/5/14/chartex" xmlns:mc="http://schemas.openxmlformats.org/markup-compatibility/2006" xmlns:aink="http://schemas.microsoft.com/office/drawing/2016/ink" xmlns:am3d="http://schemas.microsoft.com/office/drawing/2017/model3d" xmlns:o="urn:schemas-microsoft-com:office:office" xmlns:r="http://schemas.openxmlformats.org/officeDocument/2006/relationships" xmlns:m="http://schemas.openxmlformats.org/officeDocument/2006/math" xmlns:v="urn:schemas-microsoft-com:vml" xmlns:wp14="http://schemas.microsoft.com/office/word/2010/wordprocessingDrawing" xmlns:wp="http://schemas.openxmlformats.org/drawingml/2006/wordprocessingDrawing" xmlns:w10="urn:schemas-microsoft-com:office:word" xmlns:w="http://schemas.openxmlformats.org/wordprocessingml/2006/main" xmlns:w14="http://schemas.microsoft.com/office/word/2010/wordml" xmlns:w15="http://schemas.microsoft.com/office/word/2012/wordml" xmlns:w16cex="http://schemas.microsoft.com/office/word/2018/wordml/cex" xmlns:w16cid="http://schemas.microsoft.com/office/word/2016/wordml/cid" xmlns:w16="http://schemas.microsoft.com/office/word/2018/wordml" xmlns:w16se="http://schemas.microsoft.com/office/word/2015/wordml/symex" xmlns:wpg="http://schemas.microsoft.com/office/word/2010/wordprocessingGroup" xmlns:wpi="http://schemas.microsoft.com/office/word/2010/wordprocessingInk" xmlns:wne="http://schemas.microsoft.com/office/word/2006/wordml" xmlns:wps="http://schemas.microsoft.com/office/word/2010/wordprocessingShape" mc:Ignorable="w14 w15 w16se w16cid w16 w16cex wp14">
+<w:numbering xmlns:wpc="http://schemas.microsoft.com/office/word/2010/wordprocessingCanvas" xmlns:cx="http://schemas.microsoft.com/office/drawing/2014/chartex" xmlns:cx1="http://schemas.microsoft.com/office/drawing/2015/9/8/chartex" xmlns:cx2="http://schemas.microsoft.com/office/drawing/2015/10/21/chartex" xmlns:cx3="http://schemas.microsoft.com/office/drawing/2016/5/9/chartex" xmlns:cx4="http://schemas.microsoft.com/office/drawing/2016/5/10/chartex" xmlns:cx5="http://schemas.microsoft.com/office/drawing/2016/5/11/chartex" xmlns:cx6="http://schemas.microsoft.com/office/drawing/2016/5/12/chartex" xmlns:cx7="http://schemas.microsoft.com/office/drawing/2016/5/13/chartex" xmlns:cx8="http://schemas.microsoft.com/office/drawing/2016/5/14/chartex" xmlns:mc="http://schemas.openxmlformats.org/markup-compatibility/2006" xmlns:aink="http://schemas.microsoft.com/office/drawing/2016/ink" xmlns:am3d="http://schemas.microsoft.com/office/drawing/2017/model3d" xmlns:o="urn:schemas-microsoft-com:office:office" xmlns:oel="http://schemas.microsoft.com/office/2019/extlst" xmlns:r="http://schemas.openxmlformats.org/officeDocument/2006/relationships" xmlns:m="http://schemas.openxmlformats.org/officeDocument/2006/math" xmlns:v="urn:schemas-microsoft-com:vml" xmlns:wp14="http://schemas.microsoft.com/office/word/2010/wordprocessingDrawing" xmlns:wp="http://schemas.openxmlformats.org/drawingml/2006/wordprocessingDrawing" xmlns:w10="urn:schemas-microsoft-com:office:word" xmlns:w="http://schemas.openxmlformats.org/wordprocessingml/2006/main" xmlns:w14="http://schemas.microsoft.com/office/word/2010/wordml" xmlns:w15="http://schemas.microsoft.com/office/word/2012/wordml" xmlns:w16cex="http://schemas.microsoft.com/office/word/2018/wordml/cex" xmlns:w16cid="http://schemas.microsoft.com/office/word/2016/wordml/cid" xmlns:w16="http://schemas.microsoft.com/office/word/2018/wordml" xmlns:w16sdtdh="http://schemas.microsoft.com/office/word/2020/wordml/sdtdatahash" xmlns:w16se="http://schemas.microsoft.com/office/word/2015/wordml/symex" xmlns:wpg="http://schemas.microsoft.com/office/word/2010/wordprocessingGroup" xmlns:wpi="http://schemas.microsoft.com/office/word/2010/wordprocessingInk" xmlns:wne="http://schemas.microsoft.com/office/word/2006/wordml" xmlns:wps="http://schemas.microsoft.com/office/word/2010/wordprocessingShape" mc:Ignorable="w14 w15 w16se w16cid w16 w16cex w16sdtdh wp14">
   <w:abstractNum w:abstractNumId="0" w15:restartNumberingAfterBreak="0">
     <w:nsid w:val="00BB273D"/>
     <w:multiLevelType w:val="hybridMultilevel"/>
@@ -14501,151 +14541,151 @@
       </w:pPr>
     </w:lvl>
   </w:abstractNum>
-  <w:num w:numId="1">
+  <w:num w:numId="1" w16cid:durableId="1507742148">
     <w:abstractNumId w:val="28"/>
   </w:num>
-  <w:num w:numId="2">
+  <w:num w:numId="2" w16cid:durableId="74472638">
     <w:abstractNumId w:val="19"/>
   </w:num>
-  <w:num w:numId="3">
+  <w:num w:numId="3" w16cid:durableId="889654827">
     <w:abstractNumId w:val="45"/>
   </w:num>
-  <w:num w:numId="4">
+  <w:num w:numId="4" w16cid:durableId="351953800">
     <w:abstractNumId w:val="27"/>
   </w:num>
-  <w:num w:numId="5">
+  <w:num w:numId="5" w16cid:durableId="578028372">
     <w:abstractNumId w:val="42"/>
   </w:num>
-  <w:num w:numId="6">
+  <w:num w:numId="6" w16cid:durableId="1792548742">
     <w:abstractNumId w:val="22"/>
   </w:num>
-  <w:num w:numId="7">
+  <w:num w:numId="7" w16cid:durableId="1923828789">
     <w:abstractNumId w:val="40"/>
   </w:num>
-  <w:num w:numId="8">
+  <w:num w:numId="8" w16cid:durableId="1568801061">
     <w:abstractNumId w:val="2"/>
   </w:num>
-  <w:num w:numId="9">
+  <w:num w:numId="9" w16cid:durableId="366639000">
     <w:abstractNumId w:val="15"/>
   </w:num>
-  <w:num w:numId="10">
+  <w:num w:numId="10" w16cid:durableId="601648260">
     <w:abstractNumId w:val="41"/>
   </w:num>
-  <w:num w:numId="11">
+  <w:num w:numId="11" w16cid:durableId="283973838">
     <w:abstractNumId w:val="17"/>
   </w:num>
-  <w:num w:numId="12">
+  <w:num w:numId="12" w16cid:durableId="1255435647">
     <w:abstractNumId w:val="16"/>
   </w:num>
-  <w:num w:numId="13">
+  <w:num w:numId="13" w16cid:durableId="1470392238">
     <w:abstractNumId w:val="48"/>
   </w:num>
-  <w:num w:numId="14">
+  <w:num w:numId="14" w16cid:durableId="2133358139">
     <w:abstractNumId w:val="43"/>
   </w:num>
-  <w:num w:numId="15">
+  <w:num w:numId="15" w16cid:durableId="1304047369">
     <w:abstractNumId w:val="4"/>
   </w:num>
-  <w:num w:numId="16">
+  <w:num w:numId="16" w16cid:durableId="466707171">
     <w:abstractNumId w:val="23"/>
   </w:num>
-  <w:num w:numId="17">
+  <w:num w:numId="17" w16cid:durableId="1292663225">
     <w:abstractNumId w:val="21"/>
   </w:num>
-  <w:num w:numId="18">
+  <w:num w:numId="18" w16cid:durableId="427387262">
     <w:abstractNumId w:val="1"/>
   </w:num>
-  <w:num w:numId="19">
+  <w:num w:numId="19" w16cid:durableId="226307989">
     <w:abstractNumId w:val="47"/>
   </w:num>
-  <w:num w:numId="20">
+  <w:num w:numId="20" w16cid:durableId="841746763">
     <w:abstractNumId w:val="13"/>
   </w:num>
-  <w:num w:numId="21">
+  <w:num w:numId="21" w16cid:durableId="941108471">
     <w:abstractNumId w:val="3"/>
   </w:num>
-  <w:num w:numId="22">
+  <w:num w:numId="22" w16cid:durableId="90858002">
     <w:abstractNumId w:val="32"/>
   </w:num>
-  <w:num w:numId="23">
+  <w:num w:numId="23" w16cid:durableId="1167130770">
     <w:abstractNumId w:val="0"/>
   </w:num>
-  <w:num w:numId="24">
+  <w:num w:numId="24" w16cid:durableId="1705597120">
     <w:abstractNumId w:val="31"/>
   </w:num>
-  <w:num w:numId="25">
+  <w:num w:numId="25" w16cid:durableId="1405645618">
     <w:abstractNumId w:val="30"/>
   </w:num>
-  <w:num w:numId="26">
+  <w:num w:numId="26" w16cid:durableId="2048020174">
     <w:abstractNumId w:val="36"/>
   </w:num>
-  <w:num w:numId="27">
+  <w:num w:numId="27" w16cid:durableId="793447751">
     <w:abstractNumId w:val="29"/>
   </w:num>
-  <w:num w:numId="28">
+  <w:num w:numId="28" w16cid:durableId="1653607326">
     <w:abstractNumId w:val="12"/>
   </w:num>
-  <w:num w:numId="29">
+  <w:num w:numId="29" w16cid:durableId="270474693">
     <w:abstractNumId w:val="14"/>
   </w:num>
-  <w:num w:numId="30">
+  <w:num w:numId="30" w16cid:durableId="567961473">
     <w:abstractNumId w:val="46"/>
   </w:num>
-  <w:num w:numId="31">
+  <w:num w:numId="31" w16cid:durableId="743601685">
     <w:abstractNumId w:val="25"/>
   </w:num>
-  <w:num w:numId="32">
+  <w:num w:numId="32" w16cid:durableId="1457332123">
     <w:abstractNumId w:val="26"/>
   </w:num>
-  <w:num w:numId="33">
+  <w:num w:numId="33" w16cid:durableId="2130972083">
     <w:abstractNumId w:val="8"/>
   </w:num>
-  <w:num w:numId="34">
+  <w:num w:numId="34" w16cid:durableId="1092967334">
     <w:abstractNumId w:val="35"/>
   </w:num>
-  <w:num w:numId="35">
+  <w:num w:numId="35" w16cid:durableId="1815677735">
     <w:abstractNumId w:val="9"/>
   </w:num>
-  <w:num w:numId="36">
+  <w:num w:numId="36" w16cid:durableId="2115249594">
     <w:abstractNumId w:val="33"/>
   </w:num>
-  <w:num w:numId="37">
+  <w:num w:numId="37" w16cid:durableId="1553804240">
     <w:abstractNumId w:val="34"/>
   </w:num>
-  <w:num w:numId="38">
+  <w:num w:numId="38" w16cid:durableId="965238517">
     <w:abstractNumId w:val="5"/>
   </w:num>
-  <w:num w:numId="39">
+  <w:num w:numId="39" w16cid:durableId="1387023099">
     <w:abstractNumId w:val="37"/>
   </w:num>
-  <w:num w:numId="40">
+  <w:num w:numId="40" w16cid:durableId="31275625">
     <w:abstractNumId w:val="39"/>
   </w:num>
-  <w:num w:numId="41">
+  <w:num w:numId="41" w16cid:durableId="1423867816">
     <w:abstractNumId w:val="10"/>
   </w:num>
-  <w:num w:numId="42">
+  <w:num w:numId="42" w16cid:durableId="1200313233">
     <w:abstractNumId w:val="38"/>
   </w:num>
-  <w:num w:numId="43">
+  <w:num w:numId="43" w16cid:durableId="817308819">
     <w:abstractNumId w:val="6"/>
   </w:num>
-  <w:num w:numId="44">
+  <w:num w:numId="44" w16cid:durableId="1885601921">
     <w:abstractNumId w:val="24"/>
   </w:num>
-  <w:num w:numId="45">
+  <w:num w:numId="45" w16cid:durableId="717096543">
     <w:abstractNumId w:val="11"/>
   </w:num>
-  <w:num w:numId="46">
+  <w:num w:numId="46" w16cid:durableId="1015576730">
     <w:abstractNumId w:val="44"/>
   </w:num>
-  <w:num w:numId="47">
+  <w:num w:numId="47" w16cid:durableId="1455098149">
     <w:abstractNumId w:val="18"/>
   </w:num>
-  <w:num w:numId="48">
+  <w:num w:numId="48" w16cid:durableId="355888845">
     <w:abstractNumId w:val="7"/>
   </w:num>
-  <w:num w:numId="49">
+  <w:num w:numId="49" w16cid:durableId="359821817">
     <w:abstractNumId w:val="20"/>
   </w:num>
   <w:numIdMacAtCleanup w:val="33"/>
@@ -14653,7 +14693,7 @@
 </file>
 
 <file path=word/styles.xml><?xml version="1.0" encoding="utf-8"?>
-<w:styles xmlns:mc="http://schemas.openxmlformats.org/markup-compatibility/2006" xmlns:r="http://schemas.openxmlformats.org/officeDocument/2006/relationships" xmlns:w="http://schemas.openxmlformats.org/wordprocessingml/2006/main" xmlns:w14="http://schemas.microsoft.com/office/word/2010/wordml" xmlns:w15="http://schemas.microsoft.com/office/word/2012/wordml" xmlns:w16cex="http://schemas.microsoft.com/office/word/2018/wordml/cex" xmlns:w16cid="http://schemas.microsoft.com/office/word/2016/wordml/cid" xmlns:w16="http://schemas.microsoft.com/office/word/2018/wordml" xmlns:w16se="http://schemas.microsoft.com/office/word/2015/wordml/symex" mc:Ignorable="w14 w15 w16se w16cid w16 w16cex">
+<w:styles xmlns:mc="http://schemas.openxmlformats.org/markup-compatibility/2006" xmlns:r="http://schemas.openxmlformats.org/officeDocument/2006/relationships" xmlns:w="http://schemas.openxmlformats.org/wordprocessingml/2006/main" xmlns:w14="http://schemas.microsoft.com/office/word/2010/wordml" xmlns:w15="http://schemas.microsoft.com/office/word/2012/wordml" xmlns:w16cex="http://schemas.microsoft.com/office/word/2018/wordml/cex" xmlns:w16cid="http://schemas.microsoft.com/office/word/2016/wordml/cid" xmlns:w16="http://schemas.microsoft.com/office/word/2018/wordml" xmlns:w16sdtdh="http://schemas.microsoft.com/office/word/2020/wordml/sdtdatahash" xmlns:w16se="http://schemas.microsoft.com/office/word/2015/wordml/symex" mc:Ignorable="w14 w15 w16se w16cid w16 w16cex w16sdtdh">
   <w:docDefaults>
     <w:rPrDefault>
       <w:rPr>
@@ -17480,10 +17520,6 @@
 </file>
 
 <file path=customXml/item1.xml><?xml version="1.0" encoding="utf-8"?>
-<b:Sources xmlns:b="http://schemas.openxmlformats.org/officeDocument/2006/bibliography" xmlns="http://schemas.openxmlformats.org/officeDocument/2006/bibliography" SelectedStyle="\apasixtheditionofficeonline.xsl" StyleName="APA" Version="6"/>
-</file>
-
-<file path=customXml/item2.xml><?xml version="1.0" encoding="utf-8"?>
 <ct:contentTypeSchema xmlns:ct="http://schemas.microsoft.com/office/2006/metadata/contentType" xmlns:ma="http://schemas.microsoft.com/office/2006/metadata/properties/metaAttributes" ct:_="" ma:_="" ma:contentTypeName="Document" ma:contentTypeID="0x01010050BB89ACB9B2F7428652800FCA0F7665" ma:contentTypeVersion="18" ma:contentTypeDescription="Create a new document." ma:contentTypeScope="" ma:versionID="8c2f3e5e57112db55d31717877f9118d">
   <xsd:schema xmlns:xsd="http://www.w3.org/2001/XMLSchema" xmlns:p="http://schemas.microsoft.com/office/2006/metadata/properties" xmlns:ns1="http://schemas.microsoft.com/sharepoint/v3" xmlns:ns2="5c9cdcb2-351f-4c42-bfa9-d99a308be20a" xmlns:ns3="0035fdac-4bcc-488c-aae9-5b0cbd193633" xmlns:ns4="http://schemas.microsoft.com/sharepoint/v3/fields" xmlns:ns5="882524f5-0787-45c2-85c8-12d7e18f4b2b" targetNamespace="http://schemas.microsoft.com/office/2006/metadata/properties" ma:root="true" ma:fieldsID="14db6df45715d5e1a5382086cc6b4ba4" ns1:_="" ns2:_="" ns3:_="" ns4:_="" ns5:_="">
     <xsd:import namespace="http://schemas.microsoft.com/sharepoint/v3"/>
@@ -17642,16 +17678,11 @@
 </ct:contentTypeSchema>
 </file>
 
-<file path=customXml/item3.xml><?xml version="1.0" encoding="utf-8"?>
-<?mso-contentType ?>
-<FormTemplates xmlns="http://schemas.microsoft.com/sharepoint/v3/contenttype/forms">
-  <Display>DocumentLibraryForm</Display>
-  <Edit>DocumentLibraryForm</Edit>
-  <New>DocumentLibraryForm</New>
-</FormTemplates>
+<file path=customXml/item2.xml><?xml version="1.0" encoding="utf-8"?>
+<b:Sources xmlns:b="http://schemas.openxmlformats.org/officeDocument/2006/bibliography" xmlns="http://schemas.openxmlformats.org/officeDocument/2006/bibliography" SelectedStyle="\apasixtheditionofficeonline.xsl" StyleName="APA" Version="6"/>
 </file>
 
-<file path=customXml/item4.xml><?xml version="1.0" encoding="utf-8"?>
+<file path=customXml/item3.xml><?xml version="1.0" encoding="utf-8"?>
 <p:properties xmlns:p="http://schemas.microsoft.com/office/2006/metadata/properties" xmlns:xsi="http://www.w3.org/2001/XMLSchema-instance">
   <documentManagement>
     <Synopsis xmlns="5c9cdcb2-351f-4c42-bfa9-d99a308be20a">How to set up a web server for development on Xbox One and configure SimpleAuthService and DelegatedAuthService for communication from Xbox One to RESTful web services. Update includes how to enable Delegated Authentication calls to the Inventory service.</Synopsis>
@@ -17671,15 +17702,16 @@
 </p:properties>
 </file>
 
-<file path=customXml/itemProps1.xml><?xml version="1.0" encoding="utf-8"?>
-<ds:datastoreItem xmlns:ds="http://schemas.openxmlformats.org/officeDocument/2006/customXml" ds:itemID="{31BD22D5-9C13-44A2-9E42-BF4DBDFE4C7A}">
-  <ds:schemaRefs>
-    <ds:schemaRef ds:uri="http://schemas.openxmlformats.org/officeDocument/2006/bibliography"/>
-  </ds:schemaRefs>
-</ds:datastoreItem>
+<file path=customXml/item4.xml><?xml version="1.0" encoding="utf-8"?>
+<?mso-contentType ?>
+<FormTemplates xmlns="http://schemas.microsoft.com/sharepoint/v3/contenttype/forms">
+  <Display>DocumentLibraryForm</Display>
+  <Edit>DocumentLibraryForm</Edit>
+  <New>DocumentLibraryForm</New>
+</FormTemplates>
 </file>
 
-<file path=customXml/itemProps2.xml><?xml version="1.0" encoding="utf-8"?>
+<file path=customXml/itemProps1.xml><?xml version="1.0" encoding="utf-8"?>
 <ds:datastoreItem xmlns:ds="http://schemas.openxmlformats.org/officeDocument/2006/customXml" ds:itemID="{D9F34740-EF17-47E2-847D-694552E863A6}">
   <ds:schemaRefs>
     <ds:schemaRef ds:uri="http://schemas.microsoft.com/office/2006/metadata/contentType"/>
@@ -17700,15 +17732,15 @@
 </ds:datastoreItem>
 </file>
 
-<file path=customXml/itemProps3.xml><?xml version="1.0" encoding="utf-8"?>
-<ds:datastoreItem xmlns:ds="http://schemas.openxmlformats.org/officeDocument/2006/customXml" ds:itemID="{F56CF0AC-A7E4-449A-BE65-8A1905F671D8}">
+<file path=customXml/itemProps2.xml><?xml version="1.0" encoding="utf-8"?>
+<ds:datastoreItem xmlns:ds="http://schemas.openxmlformats.org/officeDocument/2006/customXml" ds:itemID="{31BD22D5-9C13-44A2-9E42-BF4DBDFE4C7A}">
   <ds:schemaRefs>
-    <ds:schemaRef ds:uri="http://schemas.microsoft.com/sharepoint/v3/contenttype/forms"/>
+    <ds:schemaRef ds:uri="http://schemas.openxmlformats.org/officeDocument/2006/bibliography"/>
   </ds:schemaRefs>
 </ds:datastoreItem>
 </file>
 
-<file path=customXml/itemProps4.xml><?xml version="1.0" encoding="utf-8"?>
+<file path=customXml/itemProps3.xml><?xml version="1.0" encoding="utf-8"?>
 <ds:datastoreItem xmlns:ds="http://schemas.openxmlformats.org/officeDocument/2006/customXml" ds:itemID="{80D1A9E4-436B-4DCC-ADB5-54B7F5936517}">
   <ds:schemaRefs>
     <ds:schemaRef ds:uri="http://schemas.microsoft.com/office/2006/metadata/properties"/>
@@ -17721,6 +17753,14 @@
 </ds:datastoreItem>
 </file>
 
+<file path=customXml/itemProps4.xml><?xml version="1.0" encoding="utf-8"?>
+<ds:datastoreItem xmlns:ds="http://schemas.openxmlformats.org/officeDocument/2006/customXml" ds:itemID="{F56CF0AC-A7E4-449A-BE65-8A1905F671D8}">
+  <ds:schemaRefs>
+    <ds:schemaRef ds:uri="http://schemas.microsoft.com/sharepoint/v3/contenttype/forms"/>
+  </ds:schemaRefs>
+</ds:datastoreItem>
+</file>
+
 <file path=docMetadata/LabelInfo.xml><?xml version="1.0" encoding="utf-8"?>
 <clbl:labelList xmlns:clbl="http://schemas.microsoft.com/office/2020/mipLabelMetadata">
   <clbl:label id="{f42aa342-8706-4288-bd11-ebb85995028c}" enabled="1" method="Privileged" siteId="{72f988bf-86f1-41af-91ab-2d7cd011db47}" removed="0"/>

</xml_diff>